<commit_message>
deleted extra assets lissitzsky
</commit_message>
<xml_diff>
--- a/++Templated Entries/LAURA ONLY ACCESS COMPLETED/VISUAL ARTS/Achimota School/Achimota School Templated KM.docx
+++ b/++Templated Entries/LAURA ONLY ACCESS COMPLETED/VISUAL ARTS/Achimota School/Achimota School Templated KM.docx
@@ -171,9 +171,11 @@
                 <w:pPr>
                   <w:spacing w:after="0" w:line="240" w:lineRule="auto"/>
                 </w:pPr>
+                <w:proofErr w:type="spellStart"/>
                 <w:r>
                   <w:t>Woets</w:t>
                 </w:r>
+                <w:proofErr w:type="spellEnd"/>
               </w:p>
             </w:tc>
           </w:sdtContent>
@@ -274,9 +276,19 @@
                 <w:pPr>
                   <w:spacing w:after="0" w:line="240" w:lineRule="auto"/>
                 </w:pPr>
-                <w:r>
-                  <w:t>Vrije Universiteit</w:t>
-                </w:r>
+                <w:proofErr w:type="spellStart"/>
+                <w:r>
+                  <w:t>Vrije</w:t>
+                </w:r>
+                <w:proofErr w:type="spellEnd"/>
+                <w:r>
+                  <w:t xml:space="preserve"> </w:t>
+                </w:r>
+                <w:proofErr w:type="spellStart"/>
+                <w:r>
+                  <w:t>Universiteit</w:t>
+                </w:r>
+                <w:proofErr w:type="spellEnd"/>
               </w:p>
             </w:tc>
           </w:sdtContent>
@@ -358,8 +370,13 @@
                 <w:pPr>
                   <w:spacing w:after="0"/>
                 </w:pPr>
-                <w:r>
-                  <w:t>Achimota School</w:t>
+                <w:proofErr w:type="spellStart"/>
+                <w:r>
+                  <w:t>Achimota</w:t>
+                </w:r>
+                <w:proofErr w:type="spellEnd"/>
+                <w:r>
+                  <w:t xml:space="preserve"> School</w:t>
                 </w:r>
                 <w:r>
                   <w:tab/>
@@ -452,13 +469,29 @@
                   <w:t>m</w:t>
                 </w:r>
                 <w:r>
-                  <w:t xml:space="preserve">odern art pioneers received their art education at Achimota School </w:t>
+                  <w:t xml:space="preserve">odern art pioneers received their art education at </w:t>
+                </w:r>
+                <w:proofErr w:type="spellStart"/>
+                <w:r>
+                  <w:t>Achimota</w:t>
+                </w:r>
+                <w:proofErr w:type="spellEnd"/>
+                <w:r>
+                  <w:t xml:space="preserve"> School </w:t>
                 </w:r>
                 <w:r>
                   <w:t>o</w:t>
                 </w:r>
                 <w:r>
-                  <w:t xml:space="preserve">n the Gold Coast, now Ghana. Achimota School contributed in an important way to the formation of </w:t>
+                  <w:t xml:space="preserve">n the Gold Coast, now Ghana. </w:t>
+                </w:r>
+                <w:proofErr w:type="spellStart"/>
+                <w:r>
+                  <w:t>Achimota</w:t>
+                </w:r>
+                <w:proofErr w:type="spellEnd"/>
+                <w:r>
+                  <w:t xml:space="preserve"> School contributed in an important way to the formation of </w:t>
                 </w:r>
                 <w:r>
                   <w:t>m</w:t>
@@ -470,7 +503,15 @@
                   <w:t xml:space="preserve">. </w:t>
                 </w:r>
                 <w:r>
-                  <w:t>Students trained at the Achimota Teacher Training Department spread new ideas about art and art education at the schools where they later worked.</w:t>
+                  <w:t xml:space="preserve">Students trained at the </w:t>
+                </w:r>
+                <w:proofErr w:type="spellStart"/>
+                <w:r>
+                  <w:t>Achimota</w:t>
+                </w:r>
+                <w:proofErr w:type="spellEnd"/>
+                <w:r>
+                  <w:t xml:space="preserve"> Teacher Training Department spread new ideas about art and art education at the schools where they later worked.</w:t>
                 </w:r>
                 <w:r>
                   <w:t xml:space="preserve"> T</w:t>
@@ -503,7 +544,15 @@
                   <w:t xml:space="preserve"> European art teachers </w:t>
                 </w:r>
                 <w:r>
-                  <w:t xml:space="preserve">at Achimota </w:t>
+                  <w:t xml:space="preserve">at </w:t>
+                </w:r>
+                <w:proofErr w:type="spellStart"/>
+                <w:r>
+                  <w:t>Achimota</w:t>
+                </w:r>
+                <w:proofErr w:type="spellEnd"/>
+                <w:r>
+                  <w:t xml:space="preserve"> </w:t>
                 </w:r>
                 <w:r>
                   <w:t>had positioned African tradition as</w:t>
@@ -518,7 +567,15 @@
                   <w:t>J</w:t>
                 </w:r>
                 <w:r>
-                  <w:t xml:space="preserve">ust like the art teachers at Achimota, </w:t>
+                  <w:t xml:space="preserve">ust like the art teachers at </w:t>
+                </w:r>
+                <w:proofErr w:type="spellStart"/>
+                <w:r>
+                  <w:t>Achimota</w:t>
+                </w:r>
+                <w:proofErr w:type="spellEnd"/>
+                <w:r>
+                  <w:t xml:space="preserve">, </w:t>
                 </w:r>
                 <w:r>
                   <w:t>m</w:t>
@@ -560,13 +617,77 @@
                   <w:t>,</w:t>
                 </w:r>
                 <w:r>
-                  <w:t xml:space="preserve"> influenced by their education at Achimota School as well as </w:t>
+                  <w:t xml:space="preserve"> influenced by their education at </w:t>
+                </w:r>
+                <w:proofErr w:type="spellStart"/>
+                <w:r>
+                  <w:t>Achimota</w:t>
+                </w:r>
+                <w:proofErr w:type="spellEnd"/>
+                <w:r>
+                  <w:t xml:space="preserve"> School as well as </w:t>
                 </w:r>
                 <w:r>
                   <w:t>by</w:t>
                 </w:r>
                 <w:r>
-                  <w:t xml:space="preserve"> nationalist ideologies that fostered pride in an African cultural past. Among the school’s most notable students are Oku Ampofo (1908-1998), Emmanuel Asihene (1915-2001), Amon Kotei (1915-2011), Saka Acquaye (1915-2007), Kofi Antubam (</w:t>
+                  <w:t xml:space="preserve"> nationalist ideologies that fostered pride in an African cultural past. Among the school’s most notable students are Oku </w:t>
+                </w:r>
+                <w:proofErr w:type="spellStart"/>
+                <w:r>
+                  <w:t>Ampofo</w:t>
+                </w:r>
+                <w:proofErr w:type="spellEnd"/>
+                <w:r>
+                  <w:t xml:space="preserve"> (1908-1998), Emmanuel </w:t>
+                </w:r>
+                <w:proofErr w:type="spellStart"/>
+                <w:r>
+                  <w:t>Asihene</w:t>
+                </w:r>
+                <w:proofErr w:type="spellEnd"/>
+                <w:r>
+                  <w:t xml:space="preserve"> (1915-2001), </w:t>
+                </w:r>
+                <w:proofErr w:type="spellStart"/>
+                <w:r>
+                  <w:t>Amon</w:t>
+                </w:r>
+                <w:proofErr w:type="spellEnd"/>
+                <w:r>
+                  <w:t xml:space="preserve"> </w:t>
+                </w:r>
+                <w:proofErr w:type="spellStart"/>
+                <w:r>
+                  <w:t>Kotei</w:t>
+                </w:r>
+                <w:proofErr w:type="spellEnd"/>
+                <w:r>
+                  <w:t xml:space="preserve"> (1915-2011), </w:t>
+                </w:r>
+                <w:proofErr w:type="spellStart"/>
+                <w:r>
+                  <w:t>Saka</w:t>
+                </w:r>
+                <w:proofErr w:type="spellEnd"/>
+                <w:r>
+                  <w:t xml:space="preserve"> </w:t>
+                </w:r>
+                <w:proofErr w:type="spellStart"/>
+                <w:r>
+                  <w:t>Acquaye</w:t>
+                </w:r>
+                <w:proofErr w:type="spellEnd"/>
+                <w:r>
+                  <w:t xml:space="preserve"> (1915-2007), Kofi </w:t>
+                </w:r>
+                <w:proofErr w:type="spellStart"/>
+                <w:r>
+                  <w:t>Antubam</w:t>
+                </w:r>
+                <w:proofErr w:type="spellEnd"/>
+                <w:r>
+                  <w:t xml:space="preserve"> (</w:t>
                 </w:r>
                 <w:r>
                   <w:rPr>
@@ -575,7 +696,15 @@
                   <w:t>1922-1964</w:t>
                 </w:r>
                 <w:r>
-                  <w:t>), Theodosia Akoh (1922)</w:t>
+                  <w:t xml:space="preserve">), Theodosia </w:t>
+                </w:r>
+                <w:proofErr w:type="spellStart"/>
+                <w:r>
+                  <w:t>Akoh</w:t>
+                </w:r>
+                <w:proofErr w:type="spellEnd"/>
+                <w:r>
+                  <w:t xml:space="preserve"> (1922)</w:t>
                 </w:r>
                 <w:r>
                   <w:t>,</w:t>
@@ -608,13 +737,29 @@
               <w:t>m</w:t>
             </w:r>
             <w:r>
-              <w:t xml:space="preserve">odern art pioneers received their art education at Achimota School </w:t>
+              <w:t xml:space="preserve">odern art pioneers received their art education at </w:t>
+            </w:r>
+            <w:proofErr w:type="spellStart"/>
+            <w:r>
+              <w:t>Achimota</w:t>
+            </w:r>
+            <w:proofErr w:type="spellEnd"/>
+            <w:r>
+              <w:t xml:space="preserve"> School </w:t>
             </w:r>
             <w:r>
               <w:t>o</w:t>
             </w:r>
             <w:r>
-              <w:t xml:space="preserve">n the Gold Coast, now Ghana. Achimota School contributed in an important way to the formation of </w:t>
+              <w:t xml:space="preserve">n the Gold Coast, now Ghana. </w:t>
+            </w:r>
+            <w:proofErr w:type="spellStart"/>
+            <w:r>
+              <w:t>Achimota</w:t>
+            </w:r>
+            <w:proofErr w:type="spellEnd"/>
+            <w:r>
+              <w:t xml:space="preserve"> School contributed in an important way to the formation of </w:t>
             </w:r>
             <w:r>
               <w:t>m</w:t>
@@ -626,7 +771,15 @@
               <w:t xml:space="preserve">. </w:t>
             </w:r>
             <w:r>
-              <w:t>Students trained at the Achimota Teacher Training Department spread new ideas about art and art education at the schools where they later worked.</w:t>
+              <w:t xml:space="preserve">Students trained at the </w:t>
+            </w:r>
+            <w:proofErr w:type="spellStart"/>
+            <w:r>
+              <w:t>Achimota</w:t>
+            </w:r>
+            <w:proofErr w:type="spellEnd"/>
+            <w:r>
+              <w:t xml:space="preserve"> Teacher Training Department spread new ideas about art and art education at the schools where they later worked.</w:t>
             </w:r>
             <w:r>
               <w:t xml:space="preserve"> T</w:t>
@@ -659,7 +812,15 @@
               <w:t xml:space="preserve"> European art teachers </w:t>
             </w:r>
             <w:r>
-              <w:t xml:space="preserve">at Achimota </w:t>
+              <w:t xml:space="preserve">at </w:t>
+            </w:r>
+            <w:proofErr w:type="spellStart"/>
+            <w:r>
+              <w:t>Achimota</w:t>
+            </w:r>
+            <w:proofErr w:type="spellEnd"/>
+            <w:r>
+              <w:t xml:space="preserve"> </w:t>
             </w:r>
             <w:r>
               <w:t>had positioned African tradition as</w:t>
@@ -677,7 +838,15 @@
               <w:t>J</w:t>
             </w:r>
             <w:r>
-              <w:t xml:space="preserve">ust like the art teachers at Achimota, </w:t>
+              <w:t xml:space="preserve">ust like the art teachers at </w:t>
+            </w:r>
+            <w:proofErr w:type="spellStart"/>
+            <w:r>
+              <w:t>Achimota</w:t>
+            </w:r>
+            <w:proofErr w:type="spellEnd"/>
+            <w:r>
+              <w:t xml:space="preserve">, </w:t>
             </w:r>
             <w:r>
               <w:t>m</w:t>
@@ -719,13 +888,77 @@
               <w:t>,</w:t>
             </w:r>
             <w:r>
-              <w:t xml:space="preserve"> influenced by their education at Achimota School as well as </w:t>
+              <w:t xml:space="preserve"> influenced by their education at </w:t>
+            </w:r>
+            <w:proofErr w:type="spellStart"/>
+            <w:r>
+              <w:t>Achimota</w:t>
+            </w:r>
+            <w:proofErr w:type="spellEnd"/>
+            <w:r>
+              <w:t xml:space="preserve"> School as well as </w:t>
             </w:r>
             <w:r>
               <w:t>by</w:t>
             </w:r>
             <w:r>
-              <w:t xml:space="preserve"> nationalist ideologies that fostered pride in an African cultural past. Among the school’s most notable students are Oku Ampofo (1908-1998), Emmanuel Asihene (1915-2001), Amon Kotei (1915-2011), Saka Acquaye (1915-2007), Kofi Antubam (</w:t>
+              <w:t xml:space="preserve"> nationalist ideologies that fostered pride in an African cultural past. Among the school’s most notable students are Oku </w:t>
+            </w:r>
+            <w:proofErr w:type="spellStart"/>
+            <w:r>
+              <w:t>Ampofo</w:t>
+            </w:r>
+            <w:proofErr w:type="spellEnd"/>
+            <w:r>
+              <w:t xml:space="preserve"> (1908-1998), Emmanuel </w:t>
+            </w:r>
+            <w:proofErr w:type="spellStart"/>
+            <w:r>
+              <w:t>Asihene</w:t>
+            </w:r>
+            <w:proofErr w:type="spellEnd"/>
+            <w:r>
+              <w:t xml:space="preserve"> (1915-2001), </w:t>
+            </w:r>
+            <w:proofErr w:type="spellStart"/>
+            <w:r>
+              <w:t>Amon</w:t>
+            </w:r>
+            <w:proofErr w:type="spellEnd"/>
+            <w:r>
+              <w:t xml:space="preserve"> </w:t>
+            </w:r>
+            <w:proofErr w:type="spellStart"/>
+            <w:r>
+              <w:t>Kotei</w:t>
+            </w:r>
+            <w:proofErr w:type="spellEnd"/>
+            <w:r>
+              <w:t xml:space="preserve"> (1915-2011), </w:t>
+            </w:r>
+            <w:proofErr w:type="spellStart"/>
+            <w:r>
+              <w:t>Saka</w:t>
+            </w:r>
+            <w:proofErr w:type="spellEnd"/>
+            <w:r>
+              <w:t xml:space="preserve"> </w:t>
+            </w:r>
+            <w:proofErr w:type="spellStart"/>
+            <w:r>
+              <w:t>Acquaye</w:t>
+            </w:r>
+            <w:proofErr w:type="spellEnd"/>
+            <w:r>
+              <w:t xml:space="preserve"> (1915-2007), Kofi </w:t>
+            </w:r>
+            <w:proofErr w:type="spellStart"/>
+            <w:r>
+              <w:t>Antubam</w:t>
+            </w:r>
+            <w:proofErr w:type="spellEnd"/>
+            <w:r>
+              <w:t xml:space="preserve"> (</w:t>
             </w:r>
             <w:r>
               <w:rPr>
@@ -734,7 +967,15 @@
               <w:t>1922-1964</w:t>
             </w:r>
             <w:r>
-              <w:t>), Theodosia Akoh (1922)</w:t>
+              <w:t xml:space="preserve">), Theodosia </w:t>
+            </w:r>
+            <w:proofErr w:type="spellStart"/>
+            <w:r>
+              <w:t>Akoh</w:t>
+            </w:r>
+            <w:proofErr w:type="spellEnd"/>
+            <w:r>
+              <w:t xml:space="preserve"> (1922)</w:t>
             </w:r>
             <w:r>
               <w:t>,</w:t>
@@ -765,29 +1006,24 @@
             <w:r>
               <w:t xml:space="preserve">Figure </w:t>
             </w:r>
-            <w:r>
-              <w:fldChar w:fldCharType="begin"/>
-            </w:r>
-            <w:r>
-              <w:instrText xml:space="preserve"> SEQ Figure \* ARABIC </w:instrText>
-            </w:r>
-            <w:r>
-              <w:fldChar w:fldCharType="separate"/>
-            </w:r>
-            <w:r>
-              <w:rPr>
-                <w:noProof/>
-              </w:rPr>
-              <w:t>1</w:t>
-            </w:r>
-            <w:r>
-              <w:rPr>
-                <w:noProof/>
-              </w:rPr>
-              <w:fldChar w:fldCharType="end"/>
-            </w:r>
-            <w:r>
-              <w:t xml:space="preserve"> The Administration Block, Achimota School, Accra, Ghana. Photograph taken by author, July 2008.</w:t>
+            <w:fldSimple w:instr=" SEQ Figure \* ARABIC ">
+              <w:r>
+                <w:rPr>
+                  <w:noProof/>
+                </w:rPr>
+                <w:t>1</w:t>
+              </w:r>
+            </w:fldSimple>
+            <w:r>
+              <w:t xml:space="preserve"> The Administration Block, </w:t>
+            </w:r>
+            <w:proofErr w:type="spellStart"/>
+            <w:r>
+              <w:t>Achimota</w:t>
+            </w:r>
+            <w:proofErr w:type="spellEnd"/>
+            <w:r>
+              <w:t xml:space="preserve"> School, Accra, Ghana. Photograph taken by author, July 2008.</w:t>
             </w:r>
           </w:p>
           <w:p>
@@ -802,8 +1038,13 @@
             <w:r>
               <w:t xml:space="preserve">The teaching methodology of the European heads of the </w:t>
             </w:r>
-            <w:r>
-              <w:t>Achimota A</w:t>
+            <w:proofErr w:type="spellStart"/>
+            <w:r>
+              <w:t>Achimota</w:t>
+            </w:r>
+            <w:proofErr w:type="spellEnd"/>
+            <w:r>
+              <w:t xml:space="preserve"> A</w:t>
             </w:r>
             <w:r>
               <w:t xml:space="preserve">rt </w:t>
@@ -876,29 +1117,32 @@
             <w:r>
               <w:t xml:space="preserve">Figure </w:t>
             </w:r>
-            <w:r>
-              <w:fldChar w:fldCharType="begin"/>
-            </w:r>
-            <w:r>
-              <w:instrText xml:space="preserve"> SEQ Figure \* ARABIC </w:instrText>
-            </w:r>
-            <w:r>
-              <w:fldChar w:fldCharType="separate"/>
-            </w:r>
-            <w:r>
-              <w:rPr>
-                <w:noProof/>
-              </w:rPr>
-              <w:t>2</w:t>
-            </w:r>
-            <w:r>
-              <w:rPr>
-                <w:noProof/>
-              </w:rPr>
-              <w:fldChar w:fldCharType="end"/>
-            </w:r>
-            <w:r>
-              <w:t xml:space="preserve"> Art students at work at Achimota College in the 1940s, photograph taken by Margot Lubinski.</w:t>
+            <w:fldSimple w:instr=" SEQ Figure \* ARABIC ">
+              <w:r>
+                <w:rPr>
+                  <w:noProof/>
+                </w:rPr>
+                <w:t>2</w:t>
+              </w:r>
+            </w:fldSimple>
+            <w:r>
+              <w:t xml:space="preserve"> Art students at work at </w:t>
+            </w:r>
+            <w:proofErr w:type="spellStart"/>
+            <w:r>
+              <w:t>Achimota</w:t>
+            </w:r>
+            <w:proofErr w:type="spellEnd"/>
+            <w:r>
+              <w:t xml:space="preserve"> College in the 1940s, photograph taken by Margot </w:t>
+            </w:r>
+            <w:proofErr w:type="spellStart"/>
+            <w:r>
+              <w:t>Lubinski</w:t>
+            </w:r>
+            <w:proofErr w:type="spellEnd"/>
+            <w:r>
+              <w:t>.</w:t>
             </w:r>
           </w:p>
           <w:p>
@@ -938,10 +1182,13 @@
             <w:pPr>
               <w:spacing w:after="0" w:line="240" w:lineRule="auto"/>
             </w:pPr>
-            <w:bookmarkStart w:id="0" w:name="_GoBack"/>
-            <w:bookmarkEnd w:id="0"/>
-            <w:r>
-              <w:t xml:space="preserve">Achimota School was officially opened in 1927. The coeducational boarding school was located about six miles north of Accra in a quiet rural setting, and eventually offered education from kindergarten up to the Teacher Training </w:t>
+            <w:proofErr w:type="spellStart"/>
+            <w:r>
+              <w:t>Achimota</w:t>
+            </w:r>
+            <w:proofErr w:type="spellEnd"/>
+            <w:r>
+              <w:t xml:space="preserve"> School was officially opened in 1927. The coeducational boarding school was located about six miles north of Accra in a quiet rural setting, and eventually offered education from kindergarten up to the Teacher Training </w:t>
             </w:r>
             <w:r>
               <w:t>D</w:t>
@@ -983,7 +1230,15 @@
               <w:t xml:space="preserve"> that progress in the Gold Coast could only be attained if existing African beliefs and practices were respected and encouraged.</w:t>
             </w:r>
             <w:r>
-              <w:t xml:space="preserve"> Achimota’s founders </w:t>
+              <w:t xml:space="preserve"> </w:t>
+            </w:r>
+            <w:proofErr w:type="spellStart"/>
+            <w:r>
+              <w:t>Achimota’s</w:t>
+            </w:r>
+            <w:proofErr w:type="spellEnd"/>
+            <w:r>
+              <w:t xml:space="preserve"> founders </w:t>
             </w:r>
             <w:r>
               <w:t xml:space="preserve">were </w:t>
@@ -1015,8 +1270,13 @@
             <w:r>
               <w:t xml:space="preserve">be working with in rural areas. </w:t>
             </w:r>
-            <w:r>
-              <w:t xml:space="preserve">Achimota’s founders aimed to counter </w:t>
+            <w:proofErr w:type="spellStart"/>
+            <w:r>
+              <w:t>Achimota’s</w:t>
+            </w:r>
+            <w:proofErr w:type="spellEnd"/>
+            <w:r>
+              <w:t xml:space="preserve"> founders aimed to counter </w:t>
             </w:r>
             <w:r>
               <w:t>the danger of</w:t>
@@ -1102,29 +1362,32 @@
             <w:r>
               <w:t xml:space="preserve">Figure </w:t>
             </w:r>
-            <w:r>
-              <w:fldChar w:fldCharType="begin"/>
-            </w:r>
-            <w:r>
-              <w:instrText xml:space="preserve"> SEQ Figure \* ARABIC </w:instrText>
-            </w:r>
-            <w:r>
-              <w:fldChar w:fldCharType="separate"/>
-            </w:r>
-            <w:r>
-              <w:rPr>
-                <w:noProof/>
-              </w:rPr>
-              <w:t>3</w:t>
-            </w:r>
-            <w:r>
-              <w:rPr>
-                <w:noProof/>
-              </w:rPr>
-              <w:fldChar w:fldCharType="end"/>
-            </w:r>
-            <w:r>
-              <w:t xml:space="preserve"> Ceramic research and pottery at Achimota College in the 1940s, photograph by Margot Lubinski.</w:t>
+            <w:fldSimple w:instr=" SEQ Figure \* ARABIC ">
+              <w:r>
+                <w:rPr>
+                  <w:noProof/>
+                </w:rPr>
+                <w:t>3</w:t>
+              </w:r>
+            </w:fldSimple>
+            <w:r>
+              <w:t xml:space="preserve"> Ceramic research and pottery at </w:t>
+            </w:r>
+            <w:proofErr w:type="spellStart"/>
+            <w:r>
+              <w:t>Achimota</w:t>
+            </w:r>
+            <w:proofErr w:type="spellEnd"/>
+            <w:r>
+              <w:t xml:space="preserve"> College in the 1940s, photograph by Margot </w:t>
+            </w:r>
+            <w:proofErr w:type="spellStart"/>
+            <w:r>
+              <w:t>Lubinski</w:t>
+            </w:r>
+            <w:proofErr w:type="spellEnd"/>
+            <w:r>
+              <w:t>.</w:t>
             </w:r>
           </w:p>
           <w:p>
@@ -1184,7 +1447,23 @@
               <w:spacing w:after="0" w:line="240" w:lineRule="auto"/>
             </w:pPr>
             <w:r>
-              <w:t xml:space="preserve">The successive European heads of the art department, such as George Stevens, Gabriel Pippet, and Herbert Meyerowitz, sought to create a </w:t>
+              <w:t xml:space="preserve">The successive European heads of the art department, such as George Stevens, Gabriel </w:t>
+            </w:r>
+            <w:proofErr w:type="spellStart"/>
+            <w:r>
+              <w:t>Pippet</w:t>
+            </w:r>
+            <w:proofErr w:type="spellEnd"/>
+            <w:r>
+              <w:t xml:space="preserve">, and Herbert </w:t>
+            </w:r>
+            <w:proofErr w:type="spellStart"/>
+            <w:r>
+              <w:t>Meyerowitz</w:t>
+            </w:r>
+            <w:proofErr w:type="spellEnd"/>
+            <w:r>
+              <w:t xml:space="preserve">, sought to create a </w:t>
             </w:r>
             <w:r>
               <w:t>m</w:t>
@@ -1265,7 +1544,15 @@
               <w:t xml:space="preserve"> </w:t>
             </w:r>
             <w:r>
-              <w:t>The students at Achimota School learned to value aesthetic traditions in the art classes through the study and recreation of objects</w:t>
+              <w:t xml:space="preserve">The students at </w:t>
+            </w:r>
+            <w:proofErr w:type="spellStart"/>
+            <w:r>
+              <w:t>Achimota</w:t>
+            </w:r>
+            <w:proofErr w:type="spellEnd"/>
+            <w:r>
+              <w:t xml:space="preserve"> School learned to value aesthetic traditions in the art classes through the study and recreation of objects</w:t>
             </w:r>
             <w:r>
               <w:t>,</w:t>
@@ -1295,7 +1582,12 @@
               <w:t xml:space="preserve"> students were trained by local carvers and weavers. The objects students produced in the art classes were removed from their original cultural context and refashioned as crafts</w:t>
             </w:r>
             <w:r>
-              <w:t>. Students, eager to leave the pagan</w:t>
+              <w:t>. Students, eager to leave the p</w:t>
+            </w:r>
+            <w:bookmarkStart w:id="0" w:name="_GoBack"/>
+            <w:bookmarkEnd w:id="0"/>
+            <w:r>
+              <w:t>agan</w:t>
             </w:r>
             <w:r>
               <w:t xml:space="preserve"> past behind and become modern subjects, were not always e</w:t>
@@ -1310,7 +1602,23 @@
               <w:t>’</w:t>
             </w:r>
             <w:r>
-              <w:t xml:space="preserve"> paternalistic efforts to open their eyes to the beauty of African art forms. Gabriel Pippet taught at Achimota from 1930 to 1936. He </w:t>
+              <w:t xml:space="preserve"> paternalistic efforts to open their eyes to the beauty of African art forms. Gabriel </w:t>
+            </w:r>
+            <w:proofErr w:type="spellStart"/>
+            <w:r>
+              <w:t>Pippet</w:t>
+            </w:r>
+            <w:proofErr w:type="spellEnd"/>
+            <w:r>
+              <w:t xml:space="preserve"> taught at </w:t>
+            </w:r>
+            <w:proofErr w:type="spellStart"/>
+            <w:r>
+              <w:t>Achimota</w:t>
+            </w:r>
+            <w:proofErr w:type="spellEnd"/>
+            <w:r>
+              <w:t xml:space="preserve"> from 1930 to 1936. He </w:t>
             </w:r>
             <w:r>
               <w:t xml:space="preserve">advised his </w:t>
@@ -1331,7 +1639,15 @@
               <w:t>as he wrote in a book chapter on his e</w:t>
             </w:r>
             <w:r>
-              <w:t xml:space="preserve">xperiences at Achimota School, </w:t>
+              <w:t xml:space="preserve">xperiences at </w:t>
+            </w:r>
+            <w:proofErr w:type="spellStart"/>
+            <w:r>
+              <w:t>Achimota</w:t>
+            </w:r>
+            <w:proofErr w:type="spellEnd"/>
+            <w:r>
+              <w:t xml:space="preserve"> School, </w:t>
             </w:r>
             <w:r>
               <w:t>to do some</w:t>
@@ -1393,35 +1709,44 @@
             <w:r>
               <w:t xml:space="preserve">Figure </w:t>
             </w:r>
-            <w:r>
-              <w:fldChar w:fldCharType="begin"/>
-            </w:r>
-            <w:r>
-              <w:instrText xml:space="preserve"> SEQ Figure \* ARABIC </w:instrText>
-            </w:r>
-            <w:r>
-              <w:fldChar w:fldCharType="separate"/>
-            </w:r>
-            <w:r>
-              <w:rPr>
-                <w:noProof/>
-              </w:rPr>
-              <w:t>4</w:t>
-            </w:r>
-            <w:r>
-              <w:rPr>
-                <w:noProof/>
-              </w:rPr>
-              <w:fldChar w:fldCharType="end"/>
-            </w:r>
-            <w:r>
-              <w:t xml:space="preserve"> George A. Stevens (art teacher at Schimota School from 1927-1929), </w:t>
+            <w:fldSimple w:instr=" SEQ Figure \* ARABIC ">
+              <w:r>
+                <w:rPr>
+                  <w:noProof/>
+                </w:rPr>
+                <w:t>4</w:t>
+              </w:r>
+            </w:fldSimple>
+            <w:r>
+              <w:t xml:space="preserve"> George A. Stevens (art teacher at </w:t>
+            </w:r>
+            <w:proofErr w:type="spellStart"/>
+            <w:r>
+              <w:t>Schimota</w:t>
+            </w:r>
+            <w:proofErr w:type="spellEnd"/>
+            <w:r>
+              <w:t xml:space="preserve"> School from 1927-1929), </w:t>
             </w:r>
             <w:r>
               <w:rPr>
                 <w:i/>
               </w:rPr>
-              <w:t>Portrait of a Fanti girl</w:t>
+              <w:t xml:space="preserve">Portrait of a </w:t>
+            </w:r>
+            <w:proofErr w:type="spellStart"/>
+            <w:r>
+              <w:rPr>
+                <w:i/>
+              </w:rPr>
+              <w:t>Fanti</w:t>
+            </w:r>
+            <w:proofErr w:type="spellEnd"/>
+            <w:r>
+              <w:rPr>
+                <w:i/>
+              </w:rPr>
+              <w:t xml:space="preserve"> girl</w:t>
             </w:r>
             <w:r>
               <w:t xml:space="preserve"> (year unknown).</w:t>
@@ -1432,7 +1757,37 @@
               <w:spacing w:after="0" w:line="240" w:lineRule="auto"/>
             </w:pPr>
             <w:r>
-              <w:t>Source: Stevens, George A. (1962), “Go Suku, Savy book and getsense” In:</w:t>
+              <w:t>Sour</w:t>
+            </w:r>
+            <w:r>
+              <w:t xml:space="preserve">ce: Stevens, George A. (1962), ‘Go </w:t>
+            </w:r>
+            <w:proofErr w:type="spellStart"/>
+            <w:r>
+              <w:t>Suku</w:t>
+            </w:r>
+            <w:proofErr w:type="spellEnd"/>
+            <w:r>
+              <w:t xml:space="preserve">, </w:t>
+            </w:r>
+            <w:proofErr w:type="spellStart"/>
+            <w:r>
+              <w:t>Savy</w:t>
+            </w:r>
+            <w:proofErr w:type="spellEnd"/>
+            <w:r>
+              <w:t xml:space="preserve"> book and </w:t>
+            </w:r>
+            <w:proofErr w:type="spellStart"/>
+            <w:r>
+              <w:t>getsense</w:t>
+            </w:r>
+            <w:proofErr w:type="spellEnd"/>
+            <w:r>
+              <w:t>’</w:t>
+            </w:r>
+            <w:r>
+              <w:t xml:space="preserve"> In:</w:t>
             </w:r>
             <w:r>
               <w:rPr>
@@ -1441,7 +1796,10 @@
               <w:t xml:space="preserve"> Listener</w:t>
             </w:r>
             <w:r>
-              <w:t>, Feb. 22, pp.334-336</w:t>
+              <w:t>, Feb. 22, pp.334-</w:t>
+            </w:r>
+            <w:r>
+              <w:t>36</w:t>
             </w:r>
           </w:p>
           <w:p>
@@ -1463,7 +1821,15 @@
               <w:t xml:space="preserve"> the Arts and Crafts Program</w:t>
             </w:r>
             <w:r>
-              <w:t xml:space="preserve"> at Achimota School was transferred</w:t>
+              <w:t xml:space="preserve"> at </w:t>
+            </w:r>
+            <w:proofErr w:type="spellStart"/>
+            <w:r>
+              <w:t>Achimota</w:t>
+            </w:r>
+            <w:proofErr w:type="spellEnd"/>
+            <w:r>
+              <w:t xml:space="preserve"> School was transferred</w:t>
             </w:r>
             <w:r>
               <w:t>,</w:t>
@@ -1484,7 +1850,15 @@
               <w:t>School of Fine Arts.</w:t>
             </w:r>
             <w:r>
-              <w:t xml:space="preserve"> School subjects reflected those taught at Achimota and included </w:t>
+              <w:t xml:space="preserve"> School subjects reflected those taught at </w:t>
+            </w:r>
+            <w:proofErr w:type="spellStart"/>
+            <w:r>
+              <w:t>Achimota</w:t>
+            </w:r>
+            <w:proofErr w:type="spellEnd"/>
+            <w:r>
+              <w:t xml:space="preserve"> and included </w:t>
             </w:r>
             <w:r>
               <w:t>p</w:t>
@@ -1556,7 +1930,15 @@
               <w:t>d</w:t>
             </w:r>
             <w:r>
-              <w:t>esign. The African curriculum at Achimota, which was intended to foster</w:t>
+              <w:t xml:space="preserve">esign. The African curriculum at </w:t>
+            </w:r>
+            <w:proofErr w:type="spellStart"/>
+            <w:r>
+              <w:t>Achimota</w:t>
+            </w:r>
+            <w:proofErr w:type="spellEnd"/>
+            <w:r>
+              <w:t>, which was intended to foster</w:t>
             </w:r>
             <w:r>
               <w:t xml:space="preserve"> an appreciation for their native culture </w:t>
@@ -1872,12 +2254,21 @@
       </w:rPr>
       <w:t xml:space="preserve"> – </w:t>
     </w:r>
+    <w:proofErr w:type="spellStart"/>
     <w:r>
       <w:rPr>
         <w:i/>
         <w:color w:val="7F7F7F" w:themeColor="text1" w:themeTint="80"/>
       </w:rPr>
-      <w:t>Encyclopedia of Modernism</w:t>
+      <w:t>Encyclopedia</w:t>
+    </w:r>
+    <w:proofErr w:type="spellEnd"/>
+    <w:r>
+      <w:rPr>
+        <w:i/>
+        <w:color w:val="7F7F7F" w:themeColor="text1" w:themeTint="80"/>
+      </w:rPr>
+      <w:t xml:space="preserve"> of Modernism</w:t>
     </w:r>
   </w:p>
   <w:p>
@@ -4310,7 +4701,7 @@
   <a:extraClrSchemeLst/>
   <a:extLst>
     <a:ext uri="{05A4C25C-085E-4340-85A3-A5531E510DB2}">
-      <thm15:themeFamily xmlns:thm15="http://schemas.microsoft.com/office/thememl/2012/main" xmlns="" name="Office Theme" id="{62F939B6-93AF-4DB8-9C6B-D6C7DFDC589F}" vid="{4A3C46E8-61CC-4603-A589-7422A47A8E4A}"/>
+      <thm15:themeFamily xmlns="" xmlns:thm15="http://schemas.microsoft.com/office/thememl/2012/main" name="Office Theme" id="{62F939B6-93AF-4DB8-9C6B-D6C7DFDC589F}" vid="{4A3C46E8-61CC-4603-A589-7422A47A8E4A}"/>
     </a:ext>
   </a:extLst>
 </a:theme>
@@ -4386,7 +4777,7 @@
 </file>
 
 <file path=customXml/itemProps1.xml><?xml version="1.0" encoding="utf-8"?>
-<ds:datastoreItem xmlns:ds="http://schemas.openxmlformats.org/officeDocument/2006/customXml" ds:itemID="{B37CEECB-C63B-594D-878A-F5C7B6AFF9DA}">
+<ds:datastoreItem xmlns:ds="http://schemas.openxmlformats.org/officeDocument/2006/customXml" ds:itemID="{90883A7B-66E9-8D47-8380-038C05910272}">
   <ds:schemaRefs>
     <ds:schemaRef ds:uri="http://schemas.openxmlformats.org/officeDocument/2006/bibliography"/>
   </ds:schemaRefs>

</xml_diff>